<commit_message>
upload meeting minutes of week4
</commit_message>
<xml_diff>
--- a/MINUTES/WEEK3/Team Meeting Minutes-2.docx
+++ b/MINUTES/WEEK3/Team Meeting Minutes-2.docx
@@ -7,10 +7,11 @@
         <w:pStyle w:val="6"/>
         <w:spacing w:line="276" w:lineRule="auto"/>
         <w:rPr>
-          <w:rFonts w:asciiTheme="majorHAnsi" w:hAnsiTheme="majorHAnsi" w:cstheme="majorHAnsi"/>
+          <w:rFonts w:hint="default" w:asciiTheme="majorHAnsi" w:hAnsiTheme="majorHAnsi" w:cstheme="majorHAnsi"/>
           <w:color w:val="000000" w:themeColor="text1"/>
           <w:sz w:val="24"/>
           <w:szCs w:val="24"/>
+          <w:lang w:val="en-US"/>
           <w14:textFill>
             <w14:solidFill>
               <w14:schemeClr w14:val="tx1"/>
@@ -35,15 +36,17 @@
         <w:t xml:space="preserve">Subject: </w:t>
       </w:r>
       <w:r>
-        <w:t>Team Meeting 1</w:t>
+        <w:t xml:space="preserve">Team Meeting </w:t>
       </w:r>
       <w:r>
         <w:rPr>
-          <w:sz w:val="22"/>
-          <w:szCs w:val="22"/>
+          <w:rFonts w:hint="default"/>
+          <w:lang w:val="en-US"/>
         </w:rPr>
-        <w:t xml:space="preserve"> </w:t>
+        <w:t>2</w:t>
       </w:r>
+      <w:bookmarkStart w:id="0" w:name="_GoBack"/>
+      <w:bookmarkEnd w:id="0"/>
     </w:p>
     <w:p>
       <w:pPr>
@@ -307,8 +310,6 @@
         </w:rPr>
         <w:t xml:space="preserve">, </w:t>
       </w:r>
-      <w:bookmarkStart w:id="0" w:name="_GoBack"/>
-      <w:bookmarkEnd w:id="0"/>
       <w:r>
         <w:t>15:30 ~17:00</w:t>
       </w:r>
@@ -2874,6 +2875,7 @@
     <w:name w:val="Header Char"/>
     <w:basedOn w:val="5"/>
     <w:link w:val="3"/>
+    <w:qFormat/>
     <w:uiPriority w:val="99"/>
     <w:rPr>
       <w:lang w:val="en-AU"/>
@@ -3270,7 +3272,7 @@
     <w:lsdException w:qFormat="1" w:unhideWhenUsed="0" w:uiPriority="0" w:semiHidden="0" w:name="Normal"/>
     <w:lsdException w:qFormat="1" w:uiPriority="1" w:name="Default Paragraph Font"/>
     <w:lsdException w:qFormat="1" w:uiPriority="99" w:name="Normal Table"/>
-    <w:lsdException w:unhideWhenUsed="0" w:uiPriority="99" w:name="Placeholder Text"/>
+    <w:lsdException w:qFormat="1" w:unhideWhenUsed="0" w:uiPriority="99" w:name="Placeholder Text"/>
   </w:latentStyles>
   <w:style w:type="paragraph" w:default="1" w:styleId="1">
     <w:name w:val="Normal"/>
@@ -3309,6 +3311,7 @@
     <w:name w:val="Placeholder Text"/>
     <w:basedOn w:val="2"/>
     <w:semiHidden/>
+    <w:qFormat/>
     <w:uiPriority w:val="99"/>
     <w:rPr>
       <w:color w:val="808080"/>

</xml_diff>